<commit_message>
fix mot vai bug
</commit_message>
<xml_diff>
--- a/Description.docx
+++ b/Description.docx
@@ -646,6 +646,148 @@
           <w:szCs w:val="28"/>
         </w:rPr>
         <w:t>MỞ ĐẦU</w:t>
+      </w:r>
+    </w:p>
+    <w:p>
+      <w:pPr>
+        <w:rPr>
+          <w:rFonts w:ascii="Times New Roman" w:hAnsi="Times New Roman" w:cs="Times New Roman"/>
+          <w:b/>
+          <w:bCs/>
+          <w:sz w:val="28"/>
+          <w:szCs w:val="28"/>
+        </w:rPr>
+      </w:pPr>
+      <w:r>
+        <w:rPr>
+          <w:rFonts w:ascii="Times New Roman" w:hAnsi="Times New Roman" w:cs="Times New Roman"/>
+          <w:b/>
+          <w:bCs/>
+          <w:sz w:val="28"/>
+          <w:szCs w:val="28"/>
+        </w:rPr>
+        <w:br w:type="page"/>
+      </w:r>
+    </w:p>
+    <w:p>
+      <w:pPr>
+        <w:jc w:val="center"/>
+        <w:rPr>
+          <w:rFonts w:ascii="Times New Roman" w:hAnsi="Times New Roman" w:cs="Times New Roman"/>
+          <w:b/>
+          <w:bCs/>
+          <w:sz w:val="28"/>
+          <w:szCs w:val="28"/>
+        </w:rPr>
+      </w:pPr>
+      <w:r>
+        <w:rPr>
+          <w:rFonts w:ascii="Times New Roman" w:hAnsi="Times New Roman" w:cs="Times New Roman"/>
+          <w:b/>
+          <w:bCs/>
+          <w:sz w:val="28"/>
+          <w:szCs w:val="28"/>
+        </w:rPr>
+        <w:lastRenderedPageBreak/>
+        <w:t>CHƯƠNG 1. MÔ TẢ BÀI TOÁN NGHIỆP VỤ</w:t>
+      </w:r>
+    </w:p>
+    <w:p>
+      <w:pPr>
+        <w:rPr>
+          <w:rFonts w:ascii="Times New Roman" w:hAnsi="Times New Roman" w:cs="Times New Roman"/>
+          <w:b/>
+          <w:bCs/>
+          <w:sz w:val="28"/>
+          <w:szCs w:val="28"/>
+        </w:rPr>
+      </w:pPr>
+      <w:r>
+        <w:rPr>
+          <w:rFonts w:ascii="Times New Roman" w:hAnsi="Times New Roman" w:cs="Times New Roman"/>
+          <w:b/>
+          <w:bCs/>
+          <w:sz w:val="28"/>
+          <w:szCs w:val="28"/>
+        </w:rPr>
+        <w:t xml:space="preserve">1.Mô </w:t>
+      </w:r>
+      <w:proofErr w:type="spellStart"/>
+      <w:r>
+        <w:rPr>
+          <w:rFonts w:ascii="Times New Roman" w:hAnsi="Times New Roman" w:cs="Times New Roman"/>
+          <w:b/>
+          <w:bCs/>
+          <w:sz w:val="28"/>
+          <w:szCs w:val="28"/>
+        </w:rPr>
+        <w:t>tả</w:t>
+      </w:r>
+      <w:proofErr w:type="spellEnd"/>
+      <w:r>
+        <w:rPr>
+          <w:rFonts w:ascii="Times New Roman" w:hAnsi="Times New Roman" w:cs="Times New Roman"/>
+          <w:b/>
+          <w:bCs/>
+          <w:sz w:val="28"/>
+          <w:szCs w:val="28"/>
+        </w:rPr>
+        <w:t xml:space="preserve"> </w:t>
+      </w:r>
+      <w:proofErr w:type="spellStart"/>
+      <w:r>
+        <w:rPr>
+          <w:rFonts w:ascii="Times New Roman" w:hAnsi="Times New Roman" w:cs="Times New Roman"/>
+          <w:b/>
+          <w:bCs/>
+          <w:sz w:val="28"/>
+          <w:szCs w:val="28"/>
+        </w:rPr>
+        <w:t>bằng</w:t>
+      </w:r>
+      <w:proofErr w:type="spellEnd"/>
+      <w:r>
+        <w:rPr>
+          <w:rFonts w:ascii="Times New Roman" w:hAnsi="Times New Roman" w:cs="Times New Roman"/>
+          <w:b/>
+          <w:bCs/>
+          <w:sz w:val="28"/>
+          <w:szCs w:val="28"/>
+        </w:rPr>
+        <w:t xml:space="preserve"> </w:t>
+      </w:r>
+      <w:proofErr w:type="spellStart"/>
+      <w:r>
+        <w:rPr>
+          <w:rFonts w:ascii="Times New Roman" w:hAnsi="Times New Roman" w:cs="Times New Roman"/>
+          <w:b/>
+          <w:bCs/>
+          <w:sz w:val="28"/>
+          <w:szCs w:val="28"/>
+        </w:rPr>
+        <w:t>lời</w:t>
+      </w:r>
+      <w:proofErr w:type="spellEnd"/>
+    </w:p>
+    <w:p>
+      <w:pPr>
+        <w:rPr>
+          <w:rFonts w:ascii="Times New Roman" w:hAnsi="Times New Roman" w:cs="Times New Roman"/>
+          <w:b/>
+          <w:bCs/>
+          <w:sz w:val="28"/>
+          <w:szCs w:val="28"/>
+        </w:rPr>
+      </w:pPr>
+      <w:r>
+        <w:rPr>
+          <w:rFonts w:ascii="Times New Roman" w:hAnsi="Times New Roman" w:cs="Times New Roman"/>
+          <w:b/>
+          <w:bCs/>
+          <w:sz w:val="28"/>
+          <w:szCs w:val="28"/>
+        </w:rPr>
+        <w:tab/>
       </w:r>
     </w:p>
     <w:sectPr>

</xml_diff>